<commit_message>
commit avec le lien github pour le word
</commit_message>
<xml_diff>
--- a/MathieuLafontaine_2496162.docx
+++ b/MathieuLafontaine_2496162.docx
@@ -136,19 +136,11 @@
           <w:lang w:val="fr-CA"/>
         </w:rPr>
       </w:pPr>
-      <w:proofErr w:type="spellStart"/>
-      <w:r>
-        <w:rPr>
-          <w:lang w:val="fr-CA"/>
-        </w:rPr>
-        <w:t>Username</w:t>
-      </w:r>
-      <w:proofErr w:type="spellEnd"/>
-      <w:r>
-        <w:rPr>
-          <w:lang w:val="fr-CA"/>
-        </w:rPr>
-        <w:t xml:space="preserve"> : </w:t>
+      <w:r>
+        <w:rPr>
+          <w:lang w:val="fr-CA"/>
+        </w:rPr>
+        <w:t xml:space="preserve">Username : </w:t>
       </w:r>
       <w:r>
         <w:rPr>
@@ -207,812 +199,401 @@
       </w:pPr>
     </w:p>
     <w:p>
-      <w:proofErr w:type="gramStart"/>
       <w:r>
         <w:t>Script :</w:t>
       </w:r>
-      <w:proofErr w:type="gramEnd"/>
-    </w:p>
-    <w:p>
-      <w:r>
-        <w:t>CREATE DATABASE `tp2</w:t>
-      </w:r>
-      <w:proofErr w:type="gramStart"/>
-      <w:r>
-        <w:t>`;</w:t>
-      </w:r>
-      <w:proofErr w:type="gramEnd"/>
+    </w:p>
+    <w:p>
+      <w:r>
+        <w:t>CREATE DATABASE `tp2`;</w:t>
+      </w:r>
     </w:p>
     <w:p/>
     <w:p>
       <w:r>
-        <w:t>CREATE TABLE tp2.User (</w:t>
-      </w:r>
-    </w:p>
-    <w:p>
-      <w:r>
-        <w:t xml:space="preserve">  </w:t>
-      </w:r>
-      <w:proofErr w:type="spellStart"/>
-      <w:r>
-        <w:t>idUser</w:t>
-      </w:r>
-      <w:proofErr w:type="spellEnd"/>
-      <w:r>
-        <w:t xml:space="preserve"> INT NOT NULL AUTO_INCREMENT,</w:t>
-      </w:r>
-    </w:p>
-    <w:p>
-      <w:r>
-        <w:t xml:space="preserve">  </w:t>
-      </w:r>
-      <w:proofErr w:type="spellStart"/>
-      <w:r>
-        <w:t>nameUser</w:t>
-      </w:r>
-      <w:proofErr w:type="spellEnd"/>
+        <w:t>CREATE TABLE tp2.user (</w:t>
+      </w:r>
+    </w:p>
+    <w:p>
+      <w:r>
+        <w:t xml:space="preserve">  idUser INT NOT NULL AUTO_INCREMENT,</w:t>
+      </w:r>
+    </w:p>
+    <w:p>
+      <w:r>
+        <w:t xml:space="preserve">  nameUser VARCHAR(25) NOT NULL,</w:t>
+      </w:r>
+    </w:p>
+    <w:p>
+      <w:r>
+        <w:t xml:space="preserve">  usernameUser VARCHAR(45) NOT NULL,</w:t>
+      </w:r>
+    </w:p>
+    <w:p>
+      <w:r>
+        <w:t xml:space="preserve">  passwordUser VARCHAR(100) NOT NULL,</w:t>
+      </w:r>
+    </w:p>
+    <w:p>
+      <w:r>
+        <w:lastRenderedPageBreak/>
+        <w:t xml:space="preserve">  birthdayUser DATE NOT NULL,</w:t>
+      </w:r>
+    </w:p>
+    <w:p>
+      <w:r>
+        <w:t xml:space="preserve">  PRIMARY KEY (idUser));</w:t>
+      </w:r>
+    </w:p>
+    <w:p/>
+    <w:p>
+      <w:r>
+        <w:t>CREATE TABLE tp2.forum (</w:t>
+      </w:r>
+    </w:p>
+    <w:p>
+      <w:r>
+        <w:t xml:space="preserve">  idForum INT NOT NULL AUTO_INCREMENT,</w:t>
+      </w:r>
+    </w:p>
+    <w:p>
+      <w:r>
+        <w:t xml:space="preserve">  titreForum VARCHAR(100) NOT NULL,</w:t>
+      </w:r>
+    </w:p>
+    <w:p>
+      <w:r>
+        <w:t xml:space="preserve">  article LONGTEXT NOT NULL,</w:t>
+      </w:r>
+    </w:p>
+    <w:p>
+      <w:r>
+        <w:t xml:space="preserve">  dateForum DATE NOT NULL,</w:t>
+      </w:r>
+    </w:p>
+    <w:p>
+      <w:r>
+        <w:t xml:space="preserve">  auteurArticle INT NOT NULL,</w:t>
+      </w:r>
+    </w:p>
+    <w:p>
+      <w:r>
+        <w:t xml:space="preserve">  PRIMARY KEY (idForum, auteurArticle),</w:t>
+      </w:r>
+    </w:p>
+    <w:p>
+      <w:r>
+        <w:t xml:space="preserve">  CONSTRAINT fk_Forum_User</w:t>
+      </w:r>
+    </w:p>
+    <w:p>
+      <w:r>
+        <w:t xml:space="preserve">    FOREIGN KEY (auteurArticle)</w:t>
+      </w:r>
+    </w:p>
+    <w:p>
+      <w:r>
+        <w:t xml:space="preserve">    REFERENCES tp2.user (idUser)</w:t>
+      </w:r>
+    </w:p>
+    <w:p>
+      <w:r>
+        <w:t xml:space="preserve">    );</w:t>
+      </w:r>
+    </w:p>
+    <w:p>
+      <w:r>
+        <w:t>Password a ete set a 100 pour l’encryption.</w:t>
+      </w:r>
+    </w:p>
+    <w:p>
+      <w:pPr>
+        <w:rPr>
+          <w:lang w:val="en-US"/>
+        </w:rPr>
+      </w:pPr>
+    </w:p>
+    <w:p>
+      <w:r>
+        <w:t>Partie 2 – MVC et site web</w:t>
+      </w:r>
+    </w:p>
+    <w:p/>
+    <w:p>
+      <w:r>
+        <w:t>Site Web</w:t>
+      </w:r>
+    </w:p>
+    <w:p>
+      <w:pPr>
+        <w:rPr>
+          <w:lang w:val="fr-CA"/>
+        </w:rPr>
+      </w:pPr>
+      <w:r>
+        <w:rPr>
+          <w:lang w:val="fr-CA"/>
+        </w:rPr>
+        <w:t>J’ai configur</w:t>
+      </w:r>
+      <w:r>
+        <w:rPr>
+          <w:lang w:val="fr-CA"/>
+        </w:rPr>
+        <w:t xml:space="preserve">é le controller de base afin que la page login soit ouverte comme défaut lors de l’ouverture du projet. Un formulaire activant la fonction authentication_controller_authentication lors de son envoi est mis comme page de login. </w:t>
+      </w:r>
+    </w:p>
+    <w:p>
+      <w:pPr>
+        <w:rPr>
+          <w:lang w:val="fr-CA"/>
+        </w:rPr>
+      </w:pPr>
+      <w:r>
+        <w:rPr>
+          <w:lang w:val="fr-CA"/>
+        </w:rPr>
+        <w:t>Malheureusement, je n’ai pas réussi à faire fonctionner la page login du tout. J’ai commenté le code afin d’éviter des problèmes. Une fois le login fait le plan était d’authentifier la personne, puis d’envoyer le user vers la page index.</w:t>
+      </w:r>
+    </w:p>
+    <w:p>
+      <w:pPr>
+        <w:rPr>
+          <w:lang w:val="fr-CA"/>
+        </w:rPr>
+      </w:pPr>
+      <w:r>
+        <w:rPr>
+          <w:lang w:val="fr-CA"/>
+        </w:rPr>
+        <w:t>La page contient des fonctionnalités pour voir, éditer, supprimer et créer les users.</w:t>
+      </w:r>
+    </w:p>
+    <w:p>
+      <w:pPr>
+        <w:rPr>
+          <w:lang w:val="fr-CA"/>
+        </w:rPr>
+      </w:pPr>
+      <w:r>
+        <w:rPr>
+          <w:lang w:val="fr-CA"/>
+        </w:rPr>
+        <w:lastRenderedPageBreak/>
+        <w:t>Dans la navigation, le user peut se login/logout à droite. Le plan était de mettre un Welcome, username une fois le login fait, mais le plan a été clos avec le code du login non-fonctionnel.</w:t>
+      </w:r>
+    </w:p>
+    <w:p>
+      <w:pPr>
+        <w:rPr>
+          <w:lang w:val="fr-CA"/>
+        </w:rPr>
+      </w:pPr>
+      <w:r>
+        <w:rPr>
+          <w:lang w:val="fr-CA"/>
+        </w:rPr>
+        <w:t>Les informations partagés pour les users sont leur nom, username et date de naissance. Le password est omis ou remplacer par un placeholder ****** pour des raisons de sécurités.</w:t>
+      </w:r>
+    </w:p>
+    <w:p>
+      <w:pPr>
+        <w:rPr>
+          <w:lang w:val="fr-CA"/>
+        </w:rPr>
+      </w:pPr>
+      <w:r>
+        <w:rPr>
+          <w:lang w:val="fr-CA"/>
+        </w:rPr>
+        <w:t xml:space="preserve">La navigation contient également un forum dont les users peuvent consulter les articles posted et soumettre un nouvel article. Les users peuvent voir l’auteur, l’article ainsi que sa date de publication. Ils peuvent également modifier ou supprimer une publication. La date est automatiquement saisie par le biais d’une fonction date( y :m :d) qui récupère la date de la journée du serveur. </w:t>
+      </w:r>
+    </w:p>
+    <w:p>
+      <w:pPr>
+        <w:rPr>
+          <w:lang w:val="fr-CA"/>
+        </w:rPr>
+      </w:pPr>
+    </w:p>
+    <w:p>
+      <w:pPr>
+        <w:rPr>
+          <w:lang w:val="fr-CA"/>
+        </w:rPr>
+      </w:pPr>
+      <w:r>
+        <w:rPr>
+          <w:lang w:val="fr-CA"/>
+        </w:rPr>
+        <w:t>Structure MVC</w:t>
+      </w:r>
+    </w:p>
+    <w:p>
+      <w:pPr>
+        <w:rPr>
+          <w:lang w:val="fr-CA"/>
+        </w:rPr>
+      </w:pPr>
+      <w:r>
+        <w:rPr>
+          <w:lang w:val="fr-CA"/>
+        </w:rPr>
+        <w:t xml:space="preserve">Puisque deux tables existent, j’ai créé deux modèles, soit user et forum. De ce fait, j’ai créé deux controllers pour chacun. Toutefois, bien qu’aucune table </w:t>
+      </w:r>
+      <w:r>
+        <w:rPr>
+          <w:lang w:val="fr-CA"/>
+        </w:rPr>
+        <w:t>n’ait</w:t>
+      </w:r>
+      <w:r>
+        <w:rPr>
+          <w:lang w:val="fr-CA"/>
+        </w:rPr>
+        <w:t xml:space="preserve"> été créé pour l’authentification, j’ai tout de même créé un controller pour celle-ci. La raison est que, bien que ses fonctions appels la table user, son but est distinct et n’affectent pas la table user d’une quelconque façon</w:t>
+      </w:r>
+      <w:r>
+        <w:rPr>
+          <w:lang w:val="fr-CA"/>
+        </w:rPr>
+        <w:t>. La séparation rend également la maintenance plus facile de la MVC.</w:t>
+      </w:r>
+    </w:p>
+    <w:p>
+      <w:pPr>
+        <w:rPr>
+          <w:lang w:val="fr-CA"/>
+        </w:rPr>
+      </w:pPr>
+      <w:r>
+        <w:rPr>
+          <w:lang w:val="fr-CA"/>
+        </w:rPr>
+        <w:t xml:space="preserve">La page login a été placée à même le fichier view afin que le base controller puisse l’appeler sans problème. </w:t>
+      </w:r>
+    </w:p>
+    <w:p>
+      <w:pPr>
+        <w:rPr>
+          <w:lang w:val="fr-CA"/>
+        </w:rPr>
+      </w:pPr>
+    </w:p>
+    <w:p>
+      <w:pPr>
+        <w:rPr>
+          <w:lang w:val="fr-CA"/>
+        </w:rPr>
+      </w:pPr>
+      <w:r>
+        <w:rPr>
+          <w:lang w:val="fr-CA"/>
+        </w:rPr>
+        <w:t>Design</w:t>
+      </w:r>
+      <w:r>
+        <w:rPr>
+          <w:lang w:val="fr-CA"/>
+        </w:rPr>
+        <w:t> :</w:t>
+      </w:r>
+    </w:p>
+    <w:p>
+      <w:pPr>
+        <w:rPr>
+          <w:lang w:val="en-US"/>
+        </w:rPr>
+      </w:pPr>
+      <w:r>
+        <w:rPr>
+          <w:lang w:val="fr-CA"/>
+        </w:rPr>
+        <w:t>Design très simple en r</w:t>
+      </w:r>
+      <w:r>
+        <w:rPr>
+          <w:lang w:val="fr-CA"/>
+        </w:rPr>
+        <w:t xml:space="preserve">ose et en gris. Le rythme vertical de 24px a été mis. A hover a été placé sur les liens de la navigation. </w:t>
+      </w:r>
+    </w:p>
+    <w:p>
+      <w:pPr>
+        <w:rPr>
+          <w:lang w:val="fr-CA"/>
+        </w:rPr>
+      </w:pPr>
+    </w:p>
+    <w:p>
+      <w:r>
+        <w:t>Lien GitHub :</w:t>
+      </w:r>
       <w:r>
         <w:t xml:space="preserve"> </w:t>
       </w:r>
-      <w:proofErr w:type="gramStart"/>
-      <w:r>
-        <w:t>VARCHAR(</w:t>
-      </w:r>
-      <w:proofErr w:type="gramEnd"/>
-      <w:r>
-        <w:t>25) NOT NULL,</w:t>
-      </w:r>
-    </w:p>
-    <w:p>
-      <w:r>
-        <w:t xml:space="preserve">  </w:t>
-      </w:r>
-      <w:proofErr w:type="spellStart"/>
-      <w:r>
-        <w:t>usernameUser</w:t>
-      </w:r>
-      <w:proofErr w:type="spellEnd"/>
-      <w:r>
-        <w:t xml:space="preserve"> </w:t>
-      </w:r>
-      <w:proofErr w:type="gramStart"/>
-      <w:r>
-        <w:t>VARCHAR(</w:t>
-      </w:r>
-      <w:proofErr w:type="gramEnd"/>
-      <w:r>
-        <w:t>45) NOT NULL,</w:t>
-      </w:r>
-    </w:p>
-    <w:p>
-      <w:r>
-        <w:t xml:space="preserve">  </w:t>
-      </w:r>
-      <w:proofErr w:type="spellStart"/>
-      <w:r>
-        <w:t>passwordUser</w:t>
-      </w:r>
-      <w:proofErr w:type="spellEnd"/>
-      <w:r>
-        <w:t xml:space="preserve"> </w:t>
-      </w:r>
-      <w:proofErr w:type="gramStart"/>
-      <w:r>
-        <w:t>VARCHAR(</w:t>
-      </w:r>
-      <w:proofErr w:type="gramEnd"/>
-      <w:r>
-        <w:t>20) NOT NULL,</w:t>
-      </w:r>
-    </w:p>
-    <w:p>
-      <w:r>
-        <w:lastRenderedPageBreak/>
-        <w:t xml:space="preserve">  </w:t>
-      </w:r>
-      <w:proofErr w:type="spellStart"/>
-      <w:r>
-        <w:t>birthdayUser</w:t>
-      </w:r>
-      <w:proofErr w:type="spellEnd"/>
-      <w:r>
-        <w:t xml:space="preserve"> DATE NOT NULL,</w:t>
-      </w:r>
-    </w:p>
-    <w:p>
-      <w:r>
-        <w:t xml:space="preserve">  PRIMARY KEY (</w:t>
-      </w:r>
-      <w:proofErr w:type="spellStart"/>
-      <w:r>
-        <w:t>idUser</w:t>
-      </w:r>
-      <w:proofErr w:type="spellEnd"/>
-      <w:r>
-        <w:t>)</w:t>
-      </w:r>
-      <w:proofErr w:type="gramStart"/>
-      <w:r>
-        <w:t>);</w:t>
-      </w:r>
-      <w:proofErr w:type="gramEnd"/>
-    </w:p>
-    <w:p/>
-    <w:p>
-      <w:r>
-        <w:t>CREATE TABLE tp2.Forum (</w:t>
-      </w:r>
-    </w:p>
-    <w:p>
-      <w:r>
-        <w:t xml:space="preserve">  </w:t>
-      </w:r>
-      <w:proofErr w:type="spellStart"/>
-      <w:r>
-        <w:t>idForum</w:t>
-      </w:r>
-      <w:proofErr w:type="spellEnd"/>
-      <w:r>
-        <w:t xml:space="preserve"> INT NOT NULL AUTO_INCREMENT,</w:t>
-      </w:r>
-    </w:p>
-    <w:p>
-      <w:r>
-        <w:t xml:space="preserve">  </w:t>
-      </w:r>
-      <w:proofErr w:type="spellStart"/>
-      <w:r>
-        <w:t>titreForum</w:t>
-      </w:r>
-      <w:proofErr w:type="spellEnd"/>
-      <w:r>
-        <w:t xml:space="preserve"> </w:t>
-      </w:r>
-      <w:proofErr w:type="gramStart"/>
-      <w:r>
-        <w:t>VARCHAR(</w:t>
-      </w:r>
-      <w:proofErr w:type="gramEnd"/>
-      <w:r>
-        <w:t>100) NOT NULL,</w:t>
-      </w:r>
-    </w:p>
-    <w:p>
-      <w:r>
-        <w:t xml:space="preserve">  article LONGTEXT NOT NULL,</w:t>
-      </w:r>
-    </w:p>
-    <w:p>
-      <w:r>
-        <w:t xml:space="preserve">  </w:t>
-      </w:r>
-      <w:proofErr w:type="spellStart"/>
-      <w:r>
-        <w:t>dateForum</w:t>
-      </w:r>
-      <w:proofErr w:type="spellEnd"/>
-      <w:r>
-        <w:t xml:space="preserve"> DATE NOT NULL,</w:t>
-      </w:r>
-    </w:p>
-    <w:p>
-      <w:r>
-        <w:t xml:space="preserve">  </w:t>
-      </w:r>
-      <w:proofErr w:type="spellStart"/>
-      <w:r>
-        <w:t>auteurArticle</w:t>
-      </w:r>
-      <w:proofErr w:type="spellEnd"/>
-      <w:r>
-        <w:t xml:space="preserve"> INT NOT NULL,</w:t>
-      </w:r>
-    </w:p>
-    <w:p>
-      <w:r>
-        <w:t xml:space="preserve">  PRIMARY KEY (</w:t>
-      </w:r>
-      <w:proofErr w:type="spellStart"/>
-      <w:r>
-        <w:t>idForum</w:t>
-      </w:r>
-      <w:proofErr w:type="spellEnd"/>
-      <w:r>
-        <w:t xml:space="preserve">, </w:t>
-      </w:r>
-      <w:proofErr w:type="spellStart"/>
-      <w:r>
-        <w:t>auteurArticle</w:t>
-      </w:r>
-      <w:proofErr w:type="spellEnd"/>
-      <w:r>
-        <w:t>),</w:t>
-      </w:r>
-    </w:p>
-    <w:p>
-      <w:r>
-        <w:t xml:space="preserve">  CONSTRAINT </w:t>
-      </w:r>
-      <w:proofErr w:type="spellStart"/>
-      <w:r>
-        <w:t>fk_Forum_User</w:t>
-      </w:r>
-      <w:proofErr w:type="spellEnd"/>
-    </w:p>
-    <w:p>
-      <w:r>
-        <w:t xml:space="preserve">    FOREIGN KEY (</w:t>
-      </w:r>
-      <w:proofErr w:type="spellStart"/>
-      <w:r>
-        <w:t>auteurArticle</w:t>
-      </w:r>
-      <w:proofErr w:type="spellEnd"/>
-      <w:r>
-        <w:t>)</w:t>
-      </w:r>
-    </w:p>
-    <w:p>
-      <w:r>
-        <w:t xml:space="preserve">    REFERENCES tp2.User (</w:t>
-      </w:r>
-      <w:proofErr w:type="spellStart"/>
-      <w:r>
-        <w:t>idUser</w:t>
-      </w:r>
-      <w:proofErr w:type="spellEnd"/>
-      <w:r>
-        <w:t>)</w:t>
-      </w:r>
-    </w:p>
-    <w:p>
-      <w:r>
-        <w:t xml:space="preserve">    );</w:t>
-      </w:r>
-    </w:p>
-    <w:p/>
+      <w:r>
+        <w:t>https://github.com/MathieuLafontaine/testMVC</w:t>
+      </w:r>
+    </w:p>
     <w:p>
       <w:pPr>
         <w:rPr>
           <w:lang w:val="en-US"/>
         </w:rPr>
       </w:pPr>
-    </w:p>
-    <w:p>
-      <w:proofErr w:type="spellStart"/>
-      <w:r>
-        <w:t>Partie</w:t>
-      </w:r>
-      <w:proofErr w:type="spellEnd"/>
-      <w:r>
-        <w:t xml:space="preserve"> 2 – MVC et site web</w:t>
-      </w:r>
-    </w:p>
-    <w:p/>
-    <w:p>
-      <w:r>
-        <w:t>Site Web</w:t>
-      </w:r>
-    </w:p>
-    <w:p>
-      <w:pPr>
-        <w:rPr>
-          <w:lang w:val="fr-CA"/>
-        </w:rPr>
-      </w:pPr>
-      <w:r>
-        <w:rPr>
-          <w:lang w:val="fr-CA"/>
-        </w:rPr>
-        <w:t>J’ai configur</w:t>
-      </w:r>
-      <w:r>
-        <w:rPr>
-          <w:lang w:val="fr-CA"/>
-        </w:rPr>
-        <w:t>é le contr</w:t>
-      </w:r>
-      <w:proofErr w:type="spellStart"/>
-      <w:r>
-        <w:rPr>
-          <w:lang w:val="fr-CA"/>
-        </w:rPr>
-        <w:t>oller</w:t>
-      </w:r>
-      <w:proofErr w:type="spellEnd"/>
-      <w:r>
-        <w:rPr>
-          <w:lang w:val="fr-CA"/>
-        </w:rPr>
-        <w:t xml:space="preserve"> de base afin que la page login soit ouverte comme défaut lors de l’ouverture du projet. Un formulaire activant la fonction </w:t>
-      </w:r>
-      <w:proofErr w:type="spellStart"/>
-      <w:r>
-        <w:rPr>
-          <w:lang w:val="fr-CA"/>
-        </w:rPr>
-        <w:t>authentication_controller_authentication</w:t>
-      </w:r>
-      <w:proofErr w:type="spellEnd"/>
-      <w:r>
-        <w:rPr>
-          <w:lang w:val="fr-CA"/>
-        </w:rPr>
-        <w:t xml:space="preserve"> lors de son envoi est mis comme page de login. </w:t>
-      </w:r>
-    </w:p>
-    <w:p>
-      <w:pPr>
-        <w:rPr>
-          <w:lang w:val="fr-CA"/>
-        </w:rPr>
-      </w:pPr>
-      <w:r>
-        <w:rPr>
-          <w:lang w:val="fr-CA"/>
-        </w:rPr>
-        <w:t xml:space="preserve">Malheureusement, je n’ai pas réussi à faire fonctionner la page login du tout. J’ai commenté le code afin d’éviter des problèmes. Une fois le login fait le plan était d’authentifier la personne, puis d’envoyer </w:t>
-      </w:r>
-      <w:proofErr w:type="gramStart"/>
-      <w:r>
-        <w:rPr>
-          <w:lang w:val="fr-CA"/>
-        </w:rPr>
-        <w:t>le user</w:t>
-      </w:r>
-      <w:proofErr w:type="gramEnd"/>
-      <w:r>
-        <w:rPr>
-          <w:lang w:val="fr-CA"/>
-        </w:rPr>
-        <w:t xml:space="preserve"> vers la page index.</w:t>
-      </w:r>
-    </w:p>
-    <w:p>
-      <w:pPr>
-        <w:rPr>
-          <w:lang w:val="fr-CA"/>
-        </w:rPr>
-      </w:pPr>
-      <w:r>
-        <w:rPr>
-          <w:lang w:val="fr-CA"/>
-        </w:rPr>
-        <w:t xml:space="preserve">La page contient des fonctionnalités pour voir, éditer, supprimer et créer les </w:t>
-      </w:r>
-      <w:proofErr w:type="spellStart"/>
-      <w:r>
-        <w:rPr>
-          <w:lang w:val="fr-CA"/>
-        </w:rPr>
-        <w:t>users</w:t>
-      </w:r>
-      <w:proofErr w:type="spellEnd"/>
-      <w:r>
-        <w:rPr>
-          <w:lang w:val="fr-CA"/>
-        </w:rPr>
-        <w:t>.</w:t>
-      </w:r>
-    </w:p>
-    <w:p>
-      <w:pPr>
-        <w:rPr>
-          <w:lang w:val="fr-CA"/>
-        </w:rPr>
-      </w:pPr>
-      <w:r>
-        <w:rPr>
-          <w:lang w:val="fr-CA"/>
-        </w:rPr>
-        <w:lastRenderedPageBreak/>
-        <w:t xml:space="preserve">Dans la navigation, </w:t>
-      </w:r>
-      <w:proofErr w:type="gramStart"/>
-      <w:r>
-        <w:rPr>
-          <w:lang w:val="fr-CA"/>
-        </w:rPr>
-        <w:t>le user</w:t>
-      </w:r>
-      <w:proofErr w:type="gramEnd"/>
-      <w:r>
-        <w:rPr>
-          <w:lang w:val="fr-CA"/>
-        </w:rPr>
-        <w:t xml:space="preserve"> peut se login/</w:t>
-      </w:r>
-      <w:proofErr w:type="spellStart"/>
-      <w:r>
-        <w:rPr>
-          <w:lang w:val="fr-CA"/>
-        </w:rPr>
-        <w:t>logout</w:t>
-      </w:r>
-      <w:proofErr w:type="spellEnd"/>
-      <w:r>
-        <w:rPr>
-          <w:lang w:val="fr-CA"/>
-        </w:rPr>
-        <w:t xml:space="preserve"> à droite. Le plan était de mettre un </w:t>
-      </w:r>
-      <w:proofErr w:type="spellStart"/>
-      <w:r>
-        <w:rPr>
-          <w:lang w:val="fr-CA"/>
-        </w:rPr>
-        <w:t>Welcome</w:t>
-      </w:r>
-      <w:proofErr w:type="spellEnd"/>
-      <w:r>
-        <w:rPr>
-          <w:lang w:val="fr-CA"/>
-        </w:rPr>
-        <w:t xml:space="preserve">, </w:t>
-      </w:r>
-      <w:proofErr w:type="spellStart"/>
-      <w:r>
-        <w:rPr>
-          <w:lang w:val="fr-CA"/>
-        </w:rPr>
-        <w:t>username</w:t>
-      </w:r>
-      <w:proofErr w:type="spellEnd"/>
-      <w:r>
-        <w:rPr>
-          <w:lang w:val="fr-CA"/>
-        </w:rPr>
-        <w:t xml:space="preserve"> une fois le login fait, mais le plan a été clos avec le code du login non-fonctionnel.</w:t>
-      </w:r>
-    </w:p>
-    <w:p>
-      <w:pPr>
-        <w:rPr>
-          <w:lang w:val="fr-CA"/>
-        </w:rPr>
-      </w:pPr>
-      <w:proofErr w:type="gramStart"/>
-      <w:r>
-        <w:rPr>
-          <w:lang w:val="fr-CA"/>
-        </w:rPr>
-        <w:t>Les informations partagés</w:t>
-      </w:r>
-      <w:proofErr w:type="gramEnd"/>
-      <w:r>
-        <w:rPr>
-          <w:lang w:val="fr-CA"/>
-        </w:rPr>
-        <w:t xml:space="preserve"> pour les </w:t>
-      </w:r>
-      <w:proofErr w:type="spellStart"/>
-      <w:r>
-        <w:rPr>
-          <w:lang w:val="fr-CA"/>
-        </w:rPr>
-        <w:t>users</w:t>
-      </w:r>
-      <w:proofErr w:type="spellEnd"/>
-      <w:r>
-        <w:rPr>
-          <w:lang w:val="fr-CA"/>
-        </w:rPr>
-        <w:t xml:space="preserve"> sont leur nom, </w:t>
-      </w:r>
-      <w:proofErr w:type="spellStart"/>
-      <w:r>
-        <w:rPr>
-          <w:lang w:val="fr-CA"/>
-        </w:rPr>
-        <w:t>username</w:t>
-      </w:r>
-      <w:proofErr w:type="spellEnd"/>
-      <w:r>
-        <w:rPr>
-          <w:lang w:val="fr-CA"/>
-        </w:rPr>
-        <w:t xml:space="preserve"> et date de naissance. Le </w:t>
-      </w:r>
-      <w:proofErr w:type="spellStart"/>
-      <w:r>
-        <w:rPr>
-          <w:lang w:val="fr-CA"/>
-        </w:rPr>
-        <w:t>password</w:t>
-      </w:r>
-      <w:proofErr w:type="spellEnd"/>
-      <w:r>
-        <w:rPr>
-          <w:lang w:val="fr-CA"/>
-        </w:rPr>
-        <w:t xml:space="preserve"> est omis ou remplacer par un </w:t>
-      </w:r>
-      <w:proofErr w:type="spellStart"/>
-      <w:r>
-        <w:rPr>
-          <w:lang w:val="fr-CA"/>
-        </w:rPr>
-        <w:t>placeholder</w:t>
-      </w:r>
-      <w:proofErr w:type="spellEnd"/>
-      <w:r>
-        <w:rPr>
-          <w:lang w:val="fr-CA"/>
-        </w:rPr>
-        <w:t xml:space="preserve"> ****** pour des raisons de sécurités.</w:t>
-      </w:r>
-    </w:p>
-    <w:p>
-      <w:pPr>
-        <w:rPr>
-          <w:lang w:val="fr-CA"/>
-        </w:rPr>
-      </w:pPr>
-      <w:r>
-        <w:rPr>
-          <w:lang w:val="fr-CA"/>
-        </w:rPr>
-        <w:t xml:space="preserve">La navigation contient également un forum dont les </w:t>
-      </w:r>
-      <w:proofErr w:type="spellStart"/>
-      <w:r>
-        <w:rPr>
-          <w:lang w:val="fr-CA"/>
-        </w:rPr>
-        <w:t>users</w:t>
-      </w:r>
-      <w:proofErr w:type="spellEnd"/>
-      <w:r>
-        <w:rPr>
-          <w:lang w:val="fr-CA"/>
-        </w:rPr>
-        <w:t xml:space="preserve"> peuvent consulter les articles </w:t>
-      </w:r>
-      <w:proofErr w:type="spellStart"/>
-      <w:r>
-        <w:rPr>
-          <w:lang w:val="fr-CA"/>
-        </w:rPr>
-        <w:t>posted</w:t>
-      </w:r>
-      <w:proofErr w:type="spellEnd"/>
-      <w:r>
-        <w:rPr>
-          <w:lang w:val="fr-CA"/>
-        </w:rPr>
-        <w:t xml:space="preserve"> et soumettre un nouvel article. Les </w:t>
-      </w:r>
-      <w:proofErr w:type="spellStart"/>
-      <w:r>
-        <w:rPr>
-          <w:lang w:val="fr-CA"/>
-        </w:rPr>
-        <w:t>users</w:t>
-      </w:r>
-      <w:proofErr w:type="spellEnd"/>
-      <w:r>
-        <w:rPr>
-          <w:lang w:val="fr-CA"/>
-        </w:rPr>
-        <w:t xml:space="preserve"> peuvent voir l’auteur, l’article ainsi que sa date de publication. Ils peuvent également modifier ou supprimer une publication. La date est automatiquement saisie par le biais d’une fonction </w:t>
-      </w:r>
-      <w:proofErr w:type="gramStart"/>
-      <w:r>
-        <w:rPr>
-          <w:lang w:val="fr-CA"/>
-        </w:rPr>
-        <w:t>date( y</w:t>
-      </w:r>
-      <w:proofErr w:type="gramEnd"/>
-      <w:r>
-        <w:rPr>
-          <w:lang w:val="fr-CA"/>
-        </w:rPr>
-        <w:t> :m</w:t>
-      </w:r>
-      <w:proofErr w:type="gramStart"/>
-      <w:r>
-        <w:rPr>
-          <w:lang w:val="fr-CA"/>
-        </w:rPr>
-        <w:t> :d</w:t>
-      </w:r>
-      <w:proofErr w:type="gramEnd"/>
-      <w:r>
-        <w:rPr>
-          <w:lang w:val="fr-CA"/>
-        </w:rPr>
-        <w:t xml:space="preserve">) qui récupère la date de la journée du serveur. </w:t>
-      </w:r>
-    </w:p>
-    <w:p>
-      <w:pPr>
-        <w:rPr>
-          <w:lang w:val="fr-CA"/>
-        </w:rPr>
-      </w:pPr>
-    </w:p>
-    <w:p>
-      <w:pPr>
-        <w:rPr>
-          <w:lang w:val="fr-CA"/>
-        </w:rPr>
-      </w:pPr>
-      <w:r>
-        <w:rPr>
-          <w:lang w:val="fr-CA"/>
-        </w:rPr>
-        <w:t>Structure MVC</w:t>
-      </w:r>
-    </w:p>
-    <w:p>
-      <w:pPr>
-        <w:rPr>
-          <w:lang w:val="fr-CA"/>
-        </w:rPr>
-      </w:pPr>
-      <w:r>
-        <w:rPr>
-          <w:lang w:val="fr-CA"/>
-        </w:rPr>
-        <w:t xml:space="preserve">Puisque deux tables existent, j’ai créé deux modèles, soit user et forum. De ce fait, j’ai créé deux </w:t>
-      </w:r>
-      <w:proofErr w:type="spellStart"/>
-      <w:r>
-        <w:rPr>
-          <w:lang w:val="fr-CA"/>
-        </w:rPr>
-        <w:t>controllers</w:t>
-      </w:r>
-      <w:proofErr w:type="spellEnd"/>
-      <w:r>
-        <w:rPr>
-          <w:lang w:val="fr-CA"/>
-        </w:rPr>
-        <w:t xml:space="preserve"> pour chacun. Toutefois, bien qu’aucune table </w:t>
-      </w:r>
-      <w:r>
-        <w:rPr>
-          <w:lang w:val="fr-CA"/>
-        </w:rPr>
-        <w:t>n’ait</w:t>
-      </w:r>
-      <w:r>
-        <w:rPr>
-          <w:lang w:val="fr-CA"/>
-        </w:rPr>
-        <w:t xml:space="preserve"> été créé pour l’authentification, j’ai tout de même créé un </w:t>
-      </w:r>
-      <w:proofErr w:type="spellStart"/>
-      <w:r>
-        <w:rPr>
-          <w:lang w:val="fr-CA"/>
-        </w:rPr>
-        <w:t>controller</w:t>
-      </w:r>
-      <w:proofErr w:type="spellEnd"/>
-      <w:r>
-        <w:rPr>
-          <w:lang w:val="fr-CA"/>
-        </w:rPr>
-        <w:t xml:space="preserve"> pour celle-ci. La raison est que, bien que ses fonctions appels la table user, son but est distinct et n’affectent pas la table user d’une quelconque façon</w:t>
-      </w:r>
-      <w:r>
-        <w:rPr>
-          <w:lang w:val="fr-CA"/>
-        </w:rPr>
-        <w:t>. La séparation rend également la maintenance plus facile de la MVC.</w:t>
-      </w:r>
-    </w:p>
-    <w:p>
-      <w:pPr>
-        <w:rPr>
-          <w:lang w:val="fr-CA"/>
-        </w:rPr>
-      </w:pPr>
-      <w:r>
-        <w:rPr>
-          <w:lang w:val="fr-CA"/>
-        </w:rPr>
-        <w:t xml:space="preserve">La page login a été placée à même le fichier </w:t>
-      </w:r>
-      <w:proofErr w:type="spellStart"/>
-      <w:r>
-        <w:rPr>
-          <w:lang w:val="fr-CA"/>
-        </w:rPr>
-        <w:t>view</w:t>
-      </w:r>
-      <w:proofErr w:type="spellEnd"/>
-      <w:r>
-        <w:rPr>
-          <w:lang w:val="fr-CA"/>
-        </w:rPr>
-        <w:t xml:space="preserve"> afin que le base </w:t>
-      </w:r>
-      <w:proofErr w:type="spellStart"/>
-      <w:r>
-        <w:rPr>
-          <w:lang w:val="fr-CA"/>
-        </w:rPr>
-        <w:t>controller</w:t>
-      </w:r>
-      <w:proofErr w:type="spellEnd"/>
-      <w:r>
-        <w:rPr>
-          <w:lang w:val="fr-CA"/>
-        </w:rPr>
-        <w:t xml:space="preserve"> puisse l’appeler sans problème. </w:t>
-      </w:r>
-    </w:p>
-    <w:p>
-      <w:pPr>
-        <w:rPr>
-          <w:lang w:val="fr-CA"/>
-        </w:rPr>
-      </w:pPr>
-    </w:p>
-    <w:p>
-      <w:pPr>
-        <w:rPr>
-          <w:lang w:val="fr-CA"/>
-        </w:rPr>
-      </w:pPr>
-      <w:r>
-        <w:rPr>
-          <w:lang w:val="fr-CA"/>
-        </w:rPr>
-        <w:t>Design</w:t>
-      </w:r>
-    </w:p>
-    <w:p>
-      <w:pPr>
-        <w:rPr>
-          <w:lang w:val="fr-CA"/>
-        </w:rPr>
-      </w:pPr>
-    </w:p>
-    <w:p>
-      <w:pPr>
-        <w:rPr>
-          <w:lang w:val="fr-CA"/>
-        </w:rPr>
-      </w:pPr>
-      <w:r>
-        <w:rPr>
-          <w:lang w:val="fr-CA"/>
-        </w:rPr>
-        <w:t>Lien GitHub :</w:t>
-      </w:r>
-    </w:p>
-    <w:p>
-      <w:r>
+      <w:r>
+        <w:rPr>
+          <w:lang w:val="fr-CA"/>
+        </w:rPr>
         <w:t xml:space="preserve">Username </w:t>
       </w:r>
       <w:hyperlink r:id="rId6" w:history="1">
         <w:r>
           <w:rPr>
             <w:rStyle w:val="Hyperlink"/>
+            <w:lang w:val="fr-CA"/>
           </w:rPr>
           <w:t>bobby@hotmail.com</w:t>
         </w:r>
       </w:hyperlink>
       <w:r>
-        <w:t xml:space="preserve"> </w:t>
-      </w:r>
-      <w:proofErr w:type="gramStart"/>
-      <w:r>
-        <w:t>Password :</w:t>
-      </w:r>
-      <w:proofErr w:type="gramEnd"/>
-      <w:r>
-        <w:t xml:space="preserve"> </w:t>
-      </w:r>
-      <w:proofErr w:type="spellStart"/>
-      <w:r>
-        <w:t>BobBurger</w:t>
-      </w:r>
-      <w:proofErr w:type="spellEnd"/>
+        <w:rPr>
+          <w:lang w:val="fr-CA"/>
+        </w:rPr>
+        <w:t xml:space="preserve"> Password : BobBurger</w:t>
+      </w:r>
+      <w:r>
+        <w:rPr>
+          <w:lang w:val="fr-CA"/>
+        </w:rPr>
+        <w:t xml:space="preserve"> (auteur 2 dans</w:t>
+      </w:r>
+      <w:r>
+        <w:rPr>
+          <w:lang w:val="fr-CA"/>
+        </w:rPr>
+        <w:t xml:space="preserve"> le forum, sans login je ne peux mettre </w:t>
+      </w:r>
+      <w:r>
+        <w:rPr>
+          <w:lang w:val="fr-CA"/>
+        </w:rPr>
+        <w:t>{$_SESSION['idUser']}</w:t>
+      </w:r>
+      <w:r>
+        <w:rPr>
+          <w:lang w:val="fr-CA"/>
+        </w:rPr>
+        <w:t xml:space="preserve"> et cacher ce input comme j’aurais voulu)</w:t>
+      </w:r>
+    </w:p>
+    <w:p>
+      <w:pPr>
+        <w:rPr>
+          <w:lang w:val="fr-CA"/>
+        </w:rPr>
+      </w:pPr>
     </w:p>
     <w:sectPr>
       <w:pgSz w:w="12240" w:h="15840"/>
@@ -1747,7 +1328,6 @@
   <w:style w:type="character" w:default="1" w:styleId="DefaultParagraphFont">
     <w:name w:val="Default Paragraph Font"/>
     <w:uiPriority w:val="1"/>
-    <w:semiHidden/>
     <w:unhideWhenUsed/>
   </w:style>
   <w:style w:type="table" w:default="1" w:styleId="TableNormal">
@@ -2082,6 +1662,36 @@
     <w:rPr>
       <w:color w:val="605E5C"/>
       <w:shd w:val="clear" w:color="auto" w:fill="E1DFDD"/>
+    </w:rPr>
+  </w:style>
+  <w:style w:type="paragraph" w:styleId="HTMLPreformatted">
+    <w:name w:val="HTML Preformatted"/>
+    <w:basedOn w:val="Normal"/>
+    <w:link w:val="HTMLPreformattedChar"/>
+    <w:uiPriority w:val="99"/>
+    <w:semiHidden/>
+    <w:unhideWhenUsed/>
+    <w:rsid w:val="006076BF"/>
+    <w:pPr>
+      <w:spacing w:after="0" w:line="240" w:lineRule="auto"/>
+    </w:pPr>
+    <w:rPr>
+      <w:rFonts w:ascii="Consolas" w:hAnsi="Consolas"/>
+      <w:sz w:val="20"/>
+      <w:szCs w:val="20"/>
+    </w:rPr>
+  </w:style>
+  <w:style w:type="character" w:customStyle="1" w:styleId="HTMLPreformattedChar">
+    <w:name w:val="HTML Preformatted Char"/>
+    <w:basedOn w:val="DefaultParagraphFont"/>
+    <w:link w:val="HTMLPreformatted"/>
+    <w:uiPriority w:val="99"/>
+    <w:semiHidden/>
+    <w:rsid w:val="006076BF"/>
+    <w:rPr>
+      <w:rFonts w:ascii="Consolas" w:hAnsi="Consolas"/>
+      <w:sz w:val="20"/>
+      <w:szCs w:val="20"/>
     </w:rPr>
   </w:style>
 </w:styles>

</xml_diff>